<commit_message>
Added boilerplate to each page
</commit_message>
<xml_diff>
--- a/Documents/Planning.docx
+++ b/Documents/Planning.docx
@@ -116,7 +116,7 @@
         <w:pStyle w:val="Heading1"/>
       </w:pPr>
       <w:r>
-        <w:t>What fellowship am I applying for?</w:t>
+        <w:t>First steps</w:t>
       </w:r>
     </w:p>
     <w:p/>
@@ -287,40 +287,8 @@
         </w:numPr>
       </w:pPr>
       <w:r>
-        <w:t xml:space="preserve">Am I eligible? (see </w:t>
-      </w:r>
-      <w:r>
-        <w:t>Section III. Eligibility Information</w:t>
-      </w:r>
-      <w:r>
-        <w:t>) ________________</w:t>
-      </w:r>
-      <w:bookmarkStart w:id="0" w:name="_GoBack"/>
-      <w:bookmarkEnd w:id="0"/>
-    </w:p>
-    <w:p>
-      <w:pPr>
-        <w:pStyle w:val="ListParagraph"/>
-        <w:numPr>
-          <w:ilvl w:val="0"/>
-          <w:numId w:val="1"/>
-        </w:numPr>
-      </w:pPr>
-      <w:r>
-        <w:t>Which</w:t>
-      </w:r>
-      <w:r>
-        <w:t xml:space="preserve"> NIH institute are you applying to?  _________________</w:t>
-      </w:r>
-    </w:p>
-    <w:p>
-      <w:pPr>
-        <w:pStyle w:val="ListParagraph"/>
-        <w:numPr>
-          <w:ilvl w:val="1"/>
-          <w:numId w:val="1"/>
-        </w:numPr>
-      </w:pPr>
+        <w:t xml:space="preserve">You will apply to a specific NIH institute.  </w:t>
+      </w:r>
       <w:r>
         <w:t xml:space="preserve">If you aren’t sure look at NIH Reporter for similar projects </w:t>
       </w:r>
@@ -335,63 +303,423 @@
       <w:r>
         <w:t xml:space="preserve"> or where your sponsor is funded from</w:t>
       </w:r>
+      <w:r>
+        <w:t>.</w:t>
+      </w:r>
     </w:p>
     <w:p>
-      <w:pPr>
-        <w:pStyle w:val="ListParagraph"/>
-        <w:numPr>
-          <w:ilvl w:val="0"/>
-          <w:numId w:val="1"/>
-        </w:numPr>
-      </w:pPr>
-      <w:r>
-        <w:t>Are they a participant in the PA? _________________</w:t>
+      <w:r>
+        <w:br w:type="page"/>
       </w:r>
     </w:p>
+    <w:p/>
+    <w:p/>
     <w:p>
       <w:pPr>
-        <w:pStyle w:val="ListParagraph"/>
-        <w:numPr>
-          <w:ilvl w:val="0"/>
-          <w:numId w:val="1"/>
-        </w:numPr>
-      </w:pPr>
-      <w:r>
-        <w:t>What is the due date? _______________</w:t>
-      </w:r>
+        <w:pStyle w:val="Heading1"/>
+      </w:pPr>
+      <w:r>
+        <w:t xml:space="preserve">Fill Out this </w:t>
+      </w:r>
+      <w:r>
+        <w:t>Worksheet and Upload to Dropbox</w:t>
+      </w:r>
+      <w:bookmarkStart w:id="0" w:name="_GoBack"/>
+      <w:bookmarkEnd w:id="0"/>
     </w:p>
-    <w:p>
-      <w:pPr>
-        <w:pStyle w:val="ListParagraph"/>
-        <w:numPr>
-          <w:ilvl w:val="0"/>
-          <w:numId w:val="1"/>
-        </w:numPr>
-      </w:pPr>
-      <w:r>
-        <w:t xml:space="preserve">Who is my grants </w:t>
-      </w:r>
-      <w:proofErr w:type="gramStart"/>
-      <w:r>
-        <w:t>administrator?_</w:t>
-      </w:r>
-      <w:proofErr w:type="gramEnd"/>
-      <w:r>
-        <w:t>__________________</w:t>
-      </w:r>
-    </w:p>
-    <w:p>
-      <w:pPr>
-        <w:pStyle w:val="ListParagraph"/>
-        <w:numPr>
-          <w:ilvl w:val="0"/>
-          <w:numId w:val="1"/>
-        </w:numPr>
-      </w:pPr>
-      <w:r>
-        <w:t>Have I contacted them and started a PAF? ___________________</w:t>
-      </w:r>
-    </w:p>
+    <w:p/>
+    <w:tbl>
+      <w:tblPr>
+        <w:tblStyle w:val="GridTable4"/>
+        <w:tblW w:w="0" w:type="auto"/>
+        <w:tblLook w:val="04A0" w:firstRow="1" w:lastRow="0" w:firstColumn="1" w:lastColumn="0" w:noHBand="0" w:noVBand="1"/>
+      </w:tblPr>
+      <w:tblGrid>
+        <w:gridCol w:w="4675"/>
+        <w:gridCol w:w="4675"/>
+      </w:tblGrid>
+      <w:tr>
+        <w:trPr>
+          <w:cnfStyle w:val="100000000000" w:firstRow="1" w:lastRow="0" w:firstColumn="0" w:lastColumn="0" w:oddVBand="0" w:evenVBand="0" w:oddHBand="0" w:evenHBand="0" w:firstRowFirstColumn="0" w:firstRowLastColumn="0" w:lastRowFirstColumn="0" w:lastRowLastColumn="0"/>
+        </w:trPr>
+        <w:tc>
+          <w:tcPr>
+            <w:cnfStyle w:val="001000000000" w:firstRow="0" w:lastRow="0" w:firstColumn="1" w:lastColumn="0" w:oddVBand="0" w:evenVBand="0" w:oddHBand="0" w:evenHBand="0" w:firstRowFirstColumn="0" w:firstRowLastColumn="0" w:lastRowFirstColumn="0" w:lastRowLastColumn="0"/>
+            <w:tcW w:w="4675" w:type="dxa"/>
+          </w:tcPr>
+          <w:p>
+            <w:r>
+              <w:t>Question</w:t>
+            </w:r>
+          </w:p>
+        </w:tc>
+        <w:tc>
+          <w:tcPr>
+            <w:tcW w:w="4675" w:type="dxa"/>
+          </w:tcPr>
+          <w:p>
+            <w:pPr>
+              <w:cnfStyle w:val="100000000000" w:firstRow="1" w:lastRow="0" w:firstColumn="0" w:lastColumn="0" w:oddVBand="0" w:evenVBand="0" w:oddHBand="0" w:evenHBand="0" w:firstRowFirstColumn="0" w:firstRowLastColumn="0" w:lastRowFirstColumn="0" w:lastRowLastColumn="0"/>
+            </w:pPr>
+            <w:r>
+              <w:t>My Answer</w:t>
+            </w:r>
+          </w:p>
+        </w:tc>
+      </w:tr>
+      <w:tr>
+        <w:trPr>
+          <w:cnfStyle w:val="000000100000" w:firstRow="0" w:lastRow="0" w:firstColumn="0" w:lastColumn="0" w:oddVBand="0" w:evenVBand="0" w:oddHBand="1" w:evenHBand="0" w:firstRowFirstColumn="0" w:firstRowLastColumn="0" w:lastRowFirstColumn="0" w:lastRowLastColumn="0"/>
+        </w:trPr>
+        <w:tc>
+          <w:tcPr>
+            <w:cnfStyle w:val="001000000000" w:firstRow="0" w:lastRow="0" w:firstColumn="1" w:lastColumn="0" w:oddVBand="0" w:evenVBand="0" w:oddHBand="0" w:evenHBand="0" w:firstRowFirstColumn="0" w:firstRowLastColumn="0" w:lastRowFirstColumn="0" w:lastRowLastColumn="0"/>
+            <w:tcW w:w="4675" w:type="dxa"/>
+          </w:tcPr>
+          <w:p>
+            <w:r>
+              <w:t>What fellowship am I applying for?</w:t>
+            </w:r>
+          </w:p>
+        </w:tc>
+        <w:tc>
+          <w:tcPr>
+            <w:tcW w:w="4675" w:type="dxa"/>
+          </w:tcPr>
+          <w:p>
+            <w:pPr>
+              <w:cnfStyle w:val="000000100000" w:firstRow="0" w:lastRow="0" w:firstColumn="0" w:lastColumn="0" w:oddVBand="0" w:evenVBand="0" w:oddHBand="1" w:evenHBand="0" w:firstRowFirstColumn="0" w:firstRowLastColumn="0" w:lastRowFirstColumn="0" w:lastRowLastColumn="0"/>
+            </w:pPr>
+          </w:p>
+        </w:tc>
+      </w:tr>
+      <w:tr>
+        <w:tc>
+          <w:tcPr>
+            <w:cnfStyle w:val="001000000000" w:firstRow="0" w:lastRow="0" w:firstColumn="1" w:lastColumn="0" w:oddVBand="0" w:evenVBand="0" w:oddHBand="0" w:evenHBand="0" w:firstRowFirstColumn="0" w:firstRowLastColumn="0" w:lastRowFirstColumn="0" w:lastRowLastColumn="0"/>
+            <w:tcW w:w="4675" w:type="dxa"/>
+          </w:tcPr>
+          <w:p>
+            <w:r>
+              <w:t>Is this a new or revised submission?</w:t>
+            </w:r>
+          </w:p>
+        </w:tc>
+        <w:tc>
+          <w:tcPr>
+            <w:tcW w:w="4675" w:type="dxa"/>
+          </w:tcPr>
+          <w:p>
+            <w:pPr>
+              <w:cnfStyle w:val="000000000000" w:firstRow="0" w:lastRow="0" w:firstColumn="0" w:lastColumn="0" w:oddVBand="0" w:evenVBand="0" w:oddHBand="0" w:evenHBand="0" w:firstRowFirstColumn="0" w:firstRowLastColumn="0" w:lastRowFirstColumn="0" w:lastRowLastColumn="0"/>
+            </w:pPr>
+          </w:p>
+        </w:tc>
+      </w:tr>
+      <w:tr>
+        <w:trPr>
+          <w:cnfStyle w:val="000000100000" w:firstRow="0" w:lastRow="0" w:firstColumn="0" w:lastColumn="0" w:oddVBand="0" w:evenVBand="0" w:oddHBand="1" w:evenHBand="0" w:firstRowFirstColumn="0" w:firstRowLastColumn="0" w:lastRowFirstColumn="0" w:lastRowLastColumn="0"/>
+        </w:trPr>
+        <w:tc>
+          <w:tcPr>
+            <w:cnfStyle w:val="001000000000" w:firstRow="0" w:lastRow="0" w:firstColumn="1" w:lastColumn="0" w:oddVBand="0" w:evenVBand="0" w:oddHBand="0" w:evenHBand="0" w:firstRowFirstColumn="0" w:firstRowLastColumn="0" w:lastRowFirstColumn="0" w:lastRowLastColumn="0"/>
+            <w:tcW w:w="4675" w:type="dxa"/>
+          </w:tcPr>
+          <w:p>
+            <w:r>
+              <w:t xml:space="preserve">Am I </w:t>
+            </w:r>
+            <w:proofErr w:type="spellStart"/>
+            <w:r>
+              <w:t>eligble</w:t>
+            </w:r>
+            <w:proofErr w:type="spellEnd"/>
+            <w:r>
+              <w:t xml:space="preserve"> for this PA?</w:t>
+            </w:r>
+          </w:p>
+        </w:tc>
+        <w:tc>
+          <w:tcPr>
+            <w:tcW w:w="4675" w:type="dxa"/>
+          </w:tcPr>
+          <w:p>
+            <w:pPr>
+              <w:cnfStyle w:val="000000100000" w:firstRow="0" w:lastRow="0" w:firstColumn="0" w:lastColumn="0" w:oddVBand="0" w:evenVBand="0" w:oddHBand="1" w:evenHBand="0" w:firstRowFirstColumn="0" w:firstRowLastColumn="0" w:lastRowFirstColumn="0" w:lastRowLastColumn="0"/>
+            </w:pPr>
+          </w:p>
+        </w:tc>
+      </w:tr>
+      <w:tr>
+        <w:tc>
+          <w:tcPr>
+            <w:cnfStyle w:val="001000000000" w:firstRow="0" w:lastRow="0" w:firstColumn="1" w:lastColumn="0" w:oddVBand="0" w:evenVBand="0" w:oddHBand="0" w:evenHBand="0" w:firstRowFirstColumn="0" w:firstRowLastColumn="0" w:lastRowFirstColumn="0" w:lastRowLastColumn="0"/>
+            <w:tcW w:w="4675" w:type="dxa"/>
+          </w:tcPr>
+          <w:p>
+            <w:r>
+              <w:t>Which NIH institute?</w:t>
+            </w:r>
+          </w:p>
+        </w:tc>
+        <w:tc>
+          <w:tcPr>
+            <w:tcW w:w="4675" w:type="dxa"/>
+          </w:tcPr>
+          <w:p>
+            <w:pPr>
+              <w:cnfStyle w:val="000000000000" w:firstRow="0" w:lastRow="0" w:firstColumn="0" w:lastColumn="0" w:oddVBand="0" w:evenVBand="0" w:oddHBand="0" w:evenHBand="0" w:firstRowFirstColumn="0" w:firstRowLastColumn="0" w:lastRowFirstColumn="0" w:lastRowLastColumn="0"/>
+            </w:pPr>
+          </w:p>
+        </w:tc>
+      </w:tr>
+      <w:tr>
+        <w:trPr>
+          <w:cnfStyle w:val="000000100000" w:firstRow="0" w:lastRow="0" w:firstColumn="0" w:lastColumn="0" w:oddVBand="0" w:evenVBand="0" w:oddHBand="1" w:evenHBand="0" w:firstRowFirstColumn="0" w:firstRowLastColumn="0" w:lastRowFirstColumn="0" w:lastRowLastColumn="0"/>
+        </w:trPr>
+        <w:tc>
+          <w:tcPr>
+            <w:cnfStyle w:val="001000000000" w:firstRow="0" w:lastRow="0" w:firstColumn="1" w:lastColumn="0" w:oddVBand="0" w:evenVBand="0" w:oddHBand="0" w:evenHBand="0" w:firstRowFirstColumn="0" w:firstRowLastColumn="0" w:lastRowFirstColumn="0" w:lastRowLastColumn="0"/>
+            <w:tcW w:w="4675" w:type="dxa"/>
+          </w:tcPr>
+          <w:p>
+            <w:r>
+              <w:t>Do they participate in the PA?</w:t>
+            </w:r>
+          </w:p>
+        </w:tc>
+        <w:tc>
+          <w:tcPr>
+            <w:tcW w:w="4675" w:type="dxa"/>
+          </w:tcPr>
+          <w:p>
+            <w:pPr>
+              <w:cnfStyle w:val="000000100000" w:firstRow="0" w:lastRow="0" w:firstColumn="0" w:lastColumn="0" w:oddVBand="0" w:evenVBand="0" w:oddHBand="1" w:evenHBand="0" w:firstRowFirstColumn="0" w:firstRowLastColumn="0" w:lastRowFirstColumn="0" w:lastRowLastColumn="0"/>
+            </w:pPr>
+          </w:p>
+        </w:tc>
+      </w:tr>
+      <w:tr>
+        <w:tc>
+          <w:tcPr>
+            <w:cnfStyle w:val="001000000000" w:firstRow="0" w:lastRow="0" w:firstColumn="1" w:lastColumn="0" w:oddVBand="0" w:evenVBand="0" w:oddHBand="0" w:evenHBand="0" w:firstRowFirstColumn="0" w:firstRowLastColumn="0" w:lastRowFirstColumn="0" w:lastRowLastColumn="0"/>
+            <w:tcW w:w="4675" w:type="dxa"/>
+          </w:tcPr>
+          <w:p>
+            <w:r>
+              <w:t>When is it due to the NIH?</w:t>
+            </w:r>
+          </w:p>
+        </w:tc>
+        <w:tc>
+          <w:tcPr>
+            <w:tcW w:w="4675" w:type="dxa"/>
+          </w:tcPr>
+          <w:p>
+            <w:pPr>
+              <w:cnfStyle w:val="000000000000" w:firstRow="0" w:lastRow="0" w:firstColumn="0" w:lastColumn="0" w:oddVBand="0" w:evenVBand="0" w:oddHBand="0" w:evenHBand="0" w:firstRowFirstColumn="0" w:firstRowLastColumn="0" w:lastRowFirstColumn="0" w:lastRowLastColumn="0"/>
+            </w:pPr>
+          </w:p>
+        </w:tc>
+      </w:tr>
+      <w:tr>
+        <w:trPr>
+          <w:cnfStyle w:val="000000100000" w:firstRow="0" w:lastRow="0" w:firstColumn="0" w:lastColumn="0" w:oddVBand="0" w:evenVBand="0" w:oddHBand="1" w:evenHBand="0" w:firstRowFirstColumn="0" w:firstRowLastColumn="0" w:lastRowFirstColumn="0" w:lastRowLastColumn="0"/>
+        </w:trPr>
+        <w:tc>
+          <w:tcPr>
+            <w:cnfStyle w:val="001000000000" w:firstRow="0" w:lastRow="0" w:firstColumn="1" w:lastColumn="0" w:oddVBand="0" w:evenVBand="0" w:oddHBand="0" w:evenHBand="0" w:firstRowFirstColumn="0" w:firstRowLastColumn="0" w:lastRowFirstColumn="0" w:lastRowLastColumn="0"/>
+            <w:tcW w:w="4675" w:type="dxa"/>
+          </w:tcPr>
+          <w:p>
+            <w:r>
+              <w:t>Who is my grants administrator?</w:t>
+            </w:r>
+          </w:p>
+        </w:tc>
+        <w:tc>
+          <w:tcPr>
+            <w:tcW w:w="4675" w:type="dxa"/>
+          </w:tcPr>
+          <w:p>
+            <w:pPr>
+              <w:cnfStyle w:val="000000100000" w:firstRow="0" w:lastRow="0" w:firstColumn="0" w:lastColumn="0" w:oddVBand="0" w:evenVBand="0" w:oddHBand="1" w:evenHBand="0" w:firstRowFirstColumn="0" w:firstRowLastColumn="0" w:lastRowFirstColumn="0" w:lastRowLastColumn="0"/>
+            </w:pPr>
+          </w:p>
+        </w:tc>
+      </w:tr>
+      <w:tr>
+        <w:tc>
+          <w:tcPr>
+            <w:cnfStyle w:val="001000000000" w:firstRow="0" w:lastRow="0" w:firstColumn="1" w:lastColumn="0" w:oddVBand="0" w:evenVBand="0" w:oddHBand="0" w:evenHBand="0" w:firstRowFirstColumn="0" w:firstRowLastColumn="0" w:lastRowFirstColumn="0" w:lastRowLastColumn="0"/>
+            <w:tcW w:w="4675" w:type="dxa"/>
+          </w:tcPr>
+          <w:p>
+            <w:r>
+              <w:t>Have I contacted them?</w:t>
+            </w:r>
+          </w:p>
+        </w:tc>
+        <w:tc>
+          <w:tcPr>
+            <w:tcW w:w="4675" w:type="dxa"/>
+          </w:tcPr>
+          <w:p>
+            <w:pPr>
+              <w:cnfStyle w:val="000000000000" w:firstRow="0" w:lastRow="0" w:firstColumn="0" w:lastColumn="0" w:oddVBand="0" w:evenVBand="0" w:oddHBand="0" w:evenHBand="0" w:firstRowFirstColumn="0" w:firstRowLastColumn="0" w:lastRowFirstColumn="0" w:lastRowLastColumn="0"/>
+            </w:pPr>
+          </w:p>
+        </w:tc>
+      </w:tr>
+      <w:tr>
+        <w:trPr>
+          <w:cnfStyle w:val="000000100000" w:firstRow="0" w:lastRow="0" w:firstColumn="0" w:lastColumn="0" w:oddVBand="0" w:evenVBand="0" w:oddHBand="1" w:evenHBand="0" w:firstRowFirstColumn="0" w:firstRowLastColumn="0" w:lastRowFirstColumn="0" w:lastRowLastColumn="0"/>
+        </w:trPr>
+        <w:tc>
+          <w:tcPr>
+            <w:cnfStyle w:val="001000000000" w:firstRow="0" w:lastRow="0" w:firstColumn="1" w:lastColumn="0" w:oddVBand="0" w:evenVBand="0" w:oddHBand="0" w:evenHBand="0" w:firstRowFirstColumn="0" w:firstRowLastColumn="0" w:lastRowFirstColumn="0" w:lastRowLastColumn="0"/>
+            <w:tcW w:w="4675" w:type="dxa"/>
+          </w:tcPr>
+          <w:p>
+            <w:r>
+              <w:t>Have I started a PAF?</w:t>
+            </w:r>
+          </w:p>
+        </w:tc>
+        <w:tc>
+          <w:tcPr>
+            <w:tcW w:w="4675" w:type="dxa"/>
+          </w:tcPr>
+          <w:p>
+            <w:pPr>
+              <w:cnfStyle w:val="000000100000" w:firstRow="0" w:lastRow="0" w:firstColumn="0" w:lastColumn="0" w:oddVBand="0" w:evenVBand="0" w:oddHBand="1" w:evenHBand="0" w:firstRowFirstColumn="0" w:firstRowLastColumn="0" w:lastRowFirstColumn="0" w:lastRowLastColumn="0"/>
+            </w:pPr>
+          </w:p>
+        </w:tc>
+      </w:tr>
+      <w:tr>
+        <w:tc>
+          <w:tcPr>
+            <w:cnfStyle w:val="001000000000" w:firstRow="0" w:lastRow="0" w:firstColumn="1" w:lastColumn="0" w:oddVBand="0" w:evenVBand="0" w:oddHBand="0" w:evenHBand="0" w:firstRowFirstColumn="0" w:firstRowLastColumn="0" w:lastRowFirstColumn="0" w:lastRowLastColumn="0"/>
+            <w:tcW w:w="4675" w:type="dxa"/>
+          </w:tcPr>
+          <w:p>
+            <w:r>
+              <w:t>What is the internal due date?</w:t>
+            </w:r>
+          </w:p>
+        </w:tc>
+        <w:tc>
+          <w:tcPr>
+            <w:tcW w:w="4675" w:type="dxa"/>
+          </w:tcPr>
+          <w:p>
+            <w:pPr>
+              <w:cnfStyle w:val="000000000000" w:firstRow="0" w:lastRow="0" w:firstColumn="0" w:lastColumn="0" w:oddVBand="0" w:evenVBand="0" w:oddHBand="0" w:evenHBand="0" w:firstRowFirstColumn="0" w:firstRowLastColumn="0" w:lastRowFirstColumn="0" w:lastRowLastColumn="0"/>
+            </w:pPr>
+          </w:p>
+        </w:tc>
+      </w:tr>
+      <w:tr>
+        <w:trPr>
+          <w:cnfStyle w:val="000000100000" w:firstRow="0" w:lastRow="0" w:firstColumn="0" w:lastColumn="0" w:oddVBand="0" w:evenVBand="0" w:oddHBand="1" w:evenHBand="0" w:firstRowFirstColumn="0" w:firstRowLastColumn="0" w:lastRowFirstColumn="0" w:lastRowLastColumn="0"/>
+        </w:trPr>
+        <w:tc>
+          <w:tcPr>
+            <w:cnfStyle w:val="001000000000" w:firstRow="0" w:lastRow="0" w:firstColumn="1" w:lastColumn="0" w:oddVBand="0" w:evenVBand="0" w:oddHBand="0" w:evenHBand="0" w:firstRowFirstColumn="0" w:firstRowLastColumn="0" w:lastRowFirstColumn="0" w:lastRowLastColumn="0"/>
+            <w:tcW w:w="4675" w:type="dxa"/>
+          </w:tcPr>
+          <w:p>
+            <w:r>
+              <w:t>Who are my sponsors?</w:t>
+            </w:r>
+          </w:p>
+        </w:tc>
+        <w:tc>
+          <w:tcPr>
+            <w:tcW w:w="4675" w:type="dxa"/>
+          </w:tcPr>
+          <w:p>
+            <w:pPr>
+              <w:cnfStyle w:val="000000100000" w:firstRow="0" w:lastRow="0" w:firstColumn="0" w:lastColumn="0" w:oddVBand="0" w:evenVBand="0" w:oddHBand="1" w:evenHBand="0" w:firstRowFirstColumn="0" w:firstRowLastColumn="0" w:lastRowFirstColumn="0" w:lastRowLastColumn="0"/>
+            </w:pPr>
+          </w:p>
+        </w:tc>
+      </w:tr>
+      <w:tr>
+        <w:tc>
+          <w:tcPr>
+            <w:cnfStyle w:val="001000000000" w:firstRow="0" w:lastRow="0" w:firstColumn="1" w:lastColumn="0" w:oddVBand="0" w:evenVBand="0" w:oddHBand="0" w:evenHBand="0" w:firstRowFirstColumn="0" w:firstRowLastColumn="0" w:lastRowFirstColumn="0" w:lastRowLastColumn="0"/>
+            <w:tcW w:w="4675" w:type="dxa"/>
+          </w:tcPr>
+          <w:p>
+            <w:r>
+              <w:t>Who else is going to support my training or research?</w:t>
+            </w:r>
+          </w:p>
+        </w:tc>
+        <w:tc>
+          <w:tcPr>
+            <w:tcW w:w="4675" w:type="dxa"/>
+          </w:tcPr>
+          <w:p>
+            <w:pPr>
+              <w:cnfStyle w:val="000000000000" w:firstRow="0" w:lastRow="0" w:firstColumn="0" w:lastColumn="0" w:oddVBand="0" w:evenVBand="0" w:oddHBand="0" w:evenHBand="0" w:firstRowFirstColumn="0" w:firstRowLastColumn="0" w:lastRowFirstColumn="0" w:lastRowLastColumn="0"/>
+            </w:pPr>
+          </w:p>
+        </w:tc>
+      </w:tr>
+      <w:tr>
+        <w:trPr>
+          <w:cnfStyle w:val="000000100000" w:firstRow="0" w:lastRow="0" w:firstColumn="0" w:lastColumn="0" w:oddVBand="0" w:evenVBand="0" w:oddHBand="1" w:evenHBand="0" w:firstRowFirstColumn="0" w:firstRowLastColumn="0" w:lastRowFirstColumn="0" w:lastRowLastColumn="0"/>
+        </w:trPr>
+        <w:tc>
+          <w:tcPr>
+            <w:cnfStyle w:val="001000000000" w:firstRow="0" w:lastRow="0" w:firstColumn="1" w:lastColumn="0" w:oddVBand="0" w:evenVBand="0" w:oddHBand="0" w:evenHBand="0" w:firstRowFirstColumn="0" w:firstRowLastColumn="0" w:lastRowFirstColumn="0" w:lastRowLastColumn="0"/>
+            <w:tcW w:w="4675" w:type="dxa"/>
+          </w:tcPr>
+          <w:p>
+            <w:r>
+              <w:t>What cores or centers will support you?</w:t>
+            </w:r>
+          </w:p>
+        </w:tc>
+        <w:tc>
+          <w:tcPr>
+            <w:tcW w:w="4675" w:type="dxa"/>
+          </w:tcPr>
+          <w:p>
+            <w:pPr>
+              <w:cnfStyle w:val="000000100000" w:firstRow="0" w:lastRow="0" w:firstColumn="0" w:lastColumn="0" w:oddVBand="0" w:evenVBand="0" w:oddHBand="1" w:evenHBand="0" w:firstRowFirstColumn="0" w:firstRowLastColumn="0" w:lastRowFirstColumn="0" w:lastRowLastColumn="0"/>
+            </w:pPr>
+          </w:p>
+        </w:tc>
+      </w:tr>
+      <w:tr>
+        <w:tc>
+          <w:tcPr>
+            <w:cnfStyle w:val="001000000000" w:firstRow="0" w:lastRow="0" w:firstColumn="1" w:lastColumn="0" w:oddVBand="0" w:evenVBand="0" w:oddHBand="0" w:evenHBand="0" w:firstRowFirstColumn="0" w:firstRowLastColumn="0" w:lastRowFirstColumn="0" w:lastRowLastColumn="0"/>
+            <w:tcW w:w="4675" w:type="dxa"/>
+          </w:tcPr>
+          <w:p>
+            <w:r>
+              <w:t>Will you be working with animals?</w:t>
+            </w:r>
+          </w:p>
+        </w:tc>
+        <w:tc>
+          <w:tcPr>
+            <w:tcW w:w="4675" w:type="dxa"/>
+          </w:tcPr>
+          <w:p>
+            <w:pPr>
+              <w:cnfStyle w:val="000000000000" w:firstRow="0" w:lastRow="0" w:firstColumn="0" w:lastColumn="0" w:oddVBand="0" w:evenVBand="0" w:oddHBand="0" w:evenHBand="0" w:firstRowFirstColumn="0" w:firstRowLastColumn="0" w:lastRowFirstColumn="0" w:lastRowLastColumn="0"/>
+            </w:pPr>
+          </w:p>
+        </w:tc>
+      </w:tr>
+    </w:tbl>
+    <w:p/>
     <w:p/>
     <w:p/>
     <w:p/>
@@ -1313,6 +1641,7 @@
   <w:style w:type="character" w:default="1" w:styleId="DefaultParagraphFont">
     <w:name w:val="Default Paragraph Font"/>
     <w:uiPriority w:val="1"/>
+    <w:semiHidden/>
     <w:unhideWhenUsed/>
   </w:style>
   <w:style w:type="table" w:default="1" w:styleId="TableNormal">
@@ -1426,6 +1755,95 @@
       <w:color w:val="605E5C"/>
       <w:shd w:val="clear" w:color="auto" w:fill="E1DFDD"/>
     </w:rPr>
+  </w:style>
+  <w:style w:type="table" w:styleId="TableGrid">
+    <w:name w:val="Table Grid"/>
+    <w:basedOn w:val="TableNormal"/>
+    <w:uiPriority w:val="39"/>
+    <w:rsid w:val="00915C3B"/>
+    <w:tblPr>
+      <w:tblBorders>
+        <w:top w:val="single" w:sz="4" w:space="0" w:color="auto"/>
+        <w:left w:val="single" w:sz="4" w:space="0" w:color="auto"/>
+        <w:bottom w:val="single" w:sz="4" w:space="0" w:color="auto"/>
+        <w:right w:val="single" w:sz="4" w:space="0" w:color="auto"/>
+        <w:insideH w:val="single" w:sz="4" w:space="0" w:color="auto"/>
+        <w:insideV w:val="single" w:sz="4" w:space="0" w:color="auto"/>
+      </w:tblBorders>
+    </w:tblPr>
+  </w:style>
+  <w:style w:type="table" w:styleId="GridTable4">
+    <w:name w:val="Grid Table 4"/>
+    <w:basedOn w:val="TableNormal"/>
+    <w:uiPriority w:val="49"/>
+    <w:rsid w:val="005B44CE"/>
+    <w:tblPr>
+      <w:tblStyleRowBandSize w:val="1"/>
+      <w:tblStyleColBandSize w:val="1"/>
+      <w:tblBorders>
+        <w:top w:val="single" w:sz="4" w:space="0" w:color="666666" w:themeColor="text1" w:themeTint="99"/>
+        <w:left w:val="single" w:sz="4" w:space="0" w:color="666666" w:themeColor="text1" w:themeTint="99"/>
+        <w:bottom w:val="single" w:sz="4" w:space="0" w:color="666666" w:themeColor="text1" w:themeTint="99"/>
+        <w:right w:val="single" w:sz="4" w:space="0" w:color="666666" w:themeColor="text1" w:themeTint="99"/>
+        <w:insideH w:val="single" w:sz="4" w:space="0" w:color="666666" w:themeColor="text1" w:themeTint="99"/>
+        <w:insideV w:val="single" w:sz="4" w:space="0" w:color="666666" w:themeColor="text1" w:themeTint="99"/>
+      </w:tblBorders>
+    </w:tblPr>
+    <w:tblStylePr w:type="firstRow">
+      <w:rPr>
+        <w:b/>
+        <w:bCs/>
+        <w:color w:val="FFFFFF" w:themeColor="background1"/>
+      </w:rPr>
+      <w:tblPr/>
+      <w:tcPr>
+        <w:tcBorders>
+          <w:top w:val="single" w:sz="4" w:space="0" w:color="000000" w:themeColor="text1"/>
+          <w:left w:val="single" w:sz="4" w:space="0" w:color="000000" w:themeColor="text1"/>
+          <w:bottom w:val="single" w:sz="4" w:space="0" w:color="000000" w:themeColor="text1"/>
+          <w:right w:val="single" w:sz="4" w:space="0" w:color="000000" w:themeColor="text1"/>
+          <w:insideH w:val="nil"/>
+          <w:insideV w:val="nil"/>
+        </w:tcBorders>
+        <w:shd w:val="clear" w:color="auto" w:fill="000000" w:themeFill="text1"/>
+      </w:tcPr>
+    </w:tblStylePr>
+    <w:tblStylePr w:type="lastRow">
+      <w:rPr>
+        <w:b/>
+        <w:bCs/>
+      </w:rPr>
+      <w:tblPr/>
+      <w:tcPr>
+        <w:tcBorders>
+          <w:top w:val="double" w:sz="4" w:space="0" w:color="000000" w:themeColor="text1"/>
+        </w:tcBorders>
+      </w:tcPr>
+    </w:tblStylePr>
+    <w:tblStylePr w:type="firstCol">
+      <w:rPr>
+        <w:b/>
+        <w:bCs/>
+      </w:rPr>
+    </w:tblStylePr>
+    <w:tblStylePr w:type="lastCol">
+      <w:rPr>
+        <w:b/>
+        <w:bCs/>
+      </w:rPr>
+    </w:tblStylePr>
+    <w:tblStylePr w:type="band1Vert">
+      <w:tblPr/>
+      <w:tcPr>
+        <w:shd w:val="clear" w:color="auto" w:fill="CCCCCC" w:themeFill="text1" w:themeFillTint="33"/>
+      </w:tcPr>
+    </w:tblStylePr>
+    <w:tblStylePr w:type="band1Horz">
+      <w:tblPr/>
+      <w:tcPr>
+        <w:shd w:val="clear" w:color="auto" w:fill="CCCCCC" w:themeFill="text1" w:themeFillTint="33"/>
+      </w:tcPr>
+    </w:tblStylePr>
   </w:style>
 </w:styles>
 </file>

</xml_diff>